<commit_message>
update technicalReport, add redrawn images
</commit_message>
<xml_diff>
--- a/documents/technicalReport/technicalReport.docx
+++ b/documents/technicalReport/technicalReport.docx
@@ -546,7 +546,7 @@
           <w:sz w:val="28"/>
           <w:lang w:val="en-GB"/>
         </w:rPr>
-        <w:t>29. December 2016</w:t>
+        <w:t>30. December 2016</w:t>
       </w:r>
       <w:r>
         <w:rPr>
@@ -3721,14 +3721,7 @@
           <w:noProof/>
           <w:lang w:val="en-US"/>
         </w:rPr>
-        <w:t>1</w:t>
-      </w:r>
-      <w:r>
-        <w:rPr>
-          <w:noProof/>
-          <w:lang w:val="en-US"/>
-        </w:rPr>
-        <w:t>7</w:t>
+        <w:t>17</w:t>
       </w:r>
       <w:r>
         <w:rPr>
@@ -14470,6 +14463,38 @@
     </w:p>
     <w:p>
       <w:pPr>
+        <w:pStyle w:val="Textkrper"/>
+        <w:rPr>
+          <w:color w:val="FF0000"/>
+          <w:lang w:val="en-GB"/>
+        </w:rPr>
+      </w:pPr>
+      <w:r>
+        <w:rPr>
+          <w:color w:val="FF0000"/>
+          <w:lang w:val="en-GB"/>
+        </w:rPr>
+        <w:t xml:space="preserve">Describes how the </w:t>
+      </w:r>
+      <w:proofErr w:type="spellStart"/>
+      <w:r>
+        <w:rPr>
+          <w:color w:val="FF0000"/>
+          <w:lang w:val="en-GB"/>
+        </w:rPr>
+        <w:t>NavMet</w:t>
+      </w:r>
+      <w:proofErr w:type="spellEnd"/>
+      <w:r>
+        <w:rPr>
+          <w:color w:val="FF0000"/>
+          <w:lang w:val="en-GB"/>
+        </w:rPr>
+        <w:t xml:space="preserve"> were planned to be implemented</w:t>
+      </w:r>
+    </w:p>
+    <w:p>
+      <w:pPr>
         <w:pStyle w:val="berschrift3"/>
         <w:jc w:val="both"/>
         <w:rPr>
@@ -14499,38 +14524,6 @@
           <w:lang w:val="en-GB"/>
         </w:rPr>
         <w:t>Text</w:t>
-      </w:r>
-    </w:p>
-    <w:p>
-      <w:pPr>
-        <w:pStyle w:val="Textkrper"/>
-        <w:rPr>
-          <w:color w:val="FF0000"/>
-          <w:lang w:val="en-GB"/>
-        </w:rPr>
-      </w:pPr>
-      <w:r>
-        <w:rPr>
-          <w:color w:val="FF0000"/>
-          <w:lang w:val="en-GB"/>
-        </w:rPr>
-        <w:t xml:space="preserve">Redo Image, with </w:t>
-      </w:r>
-      <w:proofErr w:type="spellStart"/>
-      <w:r>
-        <w:rPr>
-          <w:color w:val="FF0000"/>
-          <w:lang w:val="en-GB"/>
-        </w:rPr>
-        <w:t>english</w:t>
-      </w:r>
-      <w:proofErr w:type="spellEnd"/>
-      <w:r>
-        <w:rPr>
-          <w:color w:val="FF0000"/>
-          <w:lang w:val="en-GB"/>
-        </w:rPr>
-        <w:t xml:space="preserve"> text (like jumping and Scaled Walking)</w:t>
       </w:r>
     </w:p>
     <w:p>
@@ -14555,8 +14548,8 @@
         </w:rPr>
         <w:drawing>
           <wp:inline distT="0" distB="0" distL="0" distR="0" wp14:anchorId="6722AE14" wp14:editId="387D2F40">
-            <wp:extent cx="5579745" cy="2273432"/>
-            <wp:effectExtent l="19050" t="19050" r="20955" b="12700"/>
+            <wp:extent cx="5488714" cy="2273432"/>
+            <wp:effectExtent l="19050" t="19050" r="17145" b="12700"/>
             <wp:docPr id="4" name="Grafik 4"/>
             <wp:cNvGraphicFramePr>
               <a:graphicFrameLocks xmlns:a="http://schemas.openxmlformats.org/drawingml/2006/main" noChangeAspect="1"/>
@@ -14583,7 +14576,7 @@
                   <pic:spPr>
                     <a:xfrm>
                       <a:off x="0" y="0"/>
-                      <a:ext cx="5579745" cy="2273432"/>
+                      <a:ext cx="5488714" cy="2273432"/>
                     </a:xfrm>
                     <a:prstGeom prst="rect">
                       <a:avLst/>
@@ -14829,7 +14822,9 @@
         </w:rPr>
         <w:t>Walking by Leaning</w:t>
       </w:r>
+      <w:bookmarkStart w:id="35" w:name="_GoBack"/>
       <w:bookmarkEnd w:id="34"/>
+      <w:bookmarkEnd w:id="35"/>
     </w:p>
     <w:p>
       <w:pPr>
@@ -14845,38 +14840,6 @@
           <w:lang w:val="en-GB"/>
         </w:rPr>
         <w:t>Text</w:t>
-      </w:r>
-    </w:p>
-    <w:p>
-      <w:pPr>
-        <w:pStyle w:val="Textkrper"/>
-        <w:rPr>
-          <w:color w:val="FF0000"/>
-          <w:lang w:val="en-GB"/>
-        </w:rPr>
-      </w:pPr>
-      <w:r>
-        <w:rPr>
-          <w:color w:val="FF0000"/>
-          <w:lang w:val="en-GB"/>
-        </w:rPr>
-        <w:t xml:space="preserve">Redo Image, with </w:t>
-      </w:r>
-      <w:proofErr w:type="spellStart"/>
-      <w:r>
-        <w:rPr>
-          <w:color w:val="FF0000"/>
-          <w:lang w:val="en-GB"/>
-        </w:rPr>
-        <w:t>english</w:t>
-      </w:r>
-      <w:proofErr w:type="spellEnd"/>
-      <w:r>
-        <w:rPr>
-          <w:color w:val="FF0000"/>
-          <w:lang w:val="en-GB"/>
-        </w:rPr>
-        <w:t xml:space="preserve"> text (like jumping and Scaled Walking)</w:t>
       </w:r>
     </w:p>
     <w:p>
@@ -14901,8 +14864,8 @@
         </w:rPr>
         <w:drawing>
           <wp:inline distT="0" distB="0" distL="0" distR="0" wp14:anchorId="628F061D" wp14:editId="23EA6A0B">
-            <wp:extent cx="5579745" cy="2273432"/>
-            <wp:effectExtent l="19050" t="19050" r="20955" b="12700"/>
+            <wp:extent cx="5488714" cy="2273432"/>
+            <wp:effectExtent l="19050" t="19050" r="17145" b="12700"/>
             <wp:docPr id="2" name="Grafik 2"/>
             <wp:cNvGraphicFramePr>
               <a:graphicFrameLocks xmlns:a="http://schemas.openxmlformats.org/drawingml/2006/main" noChangeAspect="1"/>
@@ -14929,7 +14892,7 @@
                   <pic:spPr>
                     <a:xfrm>
                       <a:off x="0" y="0"/>
-                      <a:ext cx="5579745" cy="2273432"/>
+                      <a:ext cx="5488714" cy="2273432"/>
                     </a:xfrm>
                     <a:prstGeom prst="rect">
                       <a:avLst/>
@@ -14955,7 +14918,7 @@
           <w:lang w:val="en-US"/>
         </w:rPr>
       </w:pPr>
-      <w:bookmarkStart w:id="35" w:name="_Toc470809081"/>
+      <w:bookmarkStart w:id="36" w:name="_Toc470809081"/>
       <w:r>
         <w:rPr>
           <w:lang w:val="en-US"/>
@@ -14990,7 +14953,7 @@
         </w:rPr>
         <w:t xml:space="preserve"> - Walking by leaning concept draft</w:t>
       </w:r>
-      <w:bookmarkEnd w:id="35"/>
+      <w:bookmarkEnd w:id="36"/>
     </w:p>
     <w:p>
       <w:pPr>
@@ -15000,14 +14963,14 @@
           <w:lang w:val="en-GB"/>
         </w:rPr>
       </w:pPr>
-      <w:bookmarkStart w:id="36" w:name="_Toc470809624"/>
+      <w:bookmarkStart w:id="37" w:name="_Toc470809624"/>
       <w:r>
         <w:rPr>
           <w:lang w:val="en-GB"/>
         </w:rPr>
         <w:t>Jumping</w:t>
       </w:r>
-      <w:bookmarkEnd w:id="36"/>
+      <w:bookmarkEnd w:id="37"/>
     </w:p>
     <w:p>
       <w:pPr>
@@ -15099,7 +15062,7 @@
         <w:pStyle w:val="Beschriftung"/>
         <w:jc w:val="both"/>
       </w:pPr>
-      <w:bookmarkStart w:id="37" w:name="_Toc470809082"/>
+      <w:bookmarkStart w:id="38" w:name="_Toc470809082"/>
       <w:proofErr w:type="spellStart"/>
       <w:r>
         <w:t>Figure</w:t>
@@ -15146,7 +15109,7 @@
       <w:r>
         <w:t>draft</w:t>
       </w:r>
-      <w:bookmarkEnd w:id="37"/>
+      <w:bookmarkEnd w:id="38"/>
       <w:proofErr w:type="spellEnd"/>
     </w:p>
     <w:p>
@@ -15156,14 +15119,14 @@
           <w:lang w:val="en-GB"/>
         </w:rPr>
       </w:pPr>
-      <w:bookmarkStart w:id="38" w:name="_Toc470809625"/>
+      <w:bookmarkStart w:id="39" w:name="_Toc470809625"/>
       <w:r>
         <w:rPr>
           <w:lang w:val="en-GB"/>
         </w:rPr>
         <w:t>Implementation of the Navigation Methods</w:t>
       </w:r>
-      <w:bookmarkEnd w:id="38"/>
+      <w:bookmarkEnd w:id="39"/>
     </w:p>
     <w:p>
       <w:pPr>
@@ -15254,14 +15217,14 @@
           <w:lang w:val="en-GB"/>
         </w:rPr>
       </w:pPr>
-      <w:bookmarkStart w:id="39" w:name="_Toc470809626"/>
+      <w:bookmarkStart w:id="40" w:name="_Toc470809626"/>
       <w:r>
         <w:rPr>
           <w:lang w:val="en-GB"/>
         </w:rPr>
         <w:t>Hardware</w:t>
       </w:r>
-      <w:bookmarkEnd w:id="39"/>
+      <w:bookmarkEnd w:id="40"/>
     </w:p>
     <w:p>
       <w:pPr>
@@ -15309,7 +15272,7 @@
           <w:lang w:val="en-GB"/>
         </w:rPr>
       </w:pPr>
-      <w:bookmarkStart w:id="40" w:name="_Toc470809627"/>
+      <w:bookmarkStart w:id="41" w:name="_Toc470809627"/>
       <w:r>
         <w:rPr>
           <w:lang w:val="en-GB"/>
@@ -15317,7 +15280,7 @@
         <w:lastRenderedPageBreak/>
         <w:t>Results</w:t>
       </w:r>
-      <w:bookmarkEnd w:id="40"/>
+      <w:bookmarkEnd w:id="41"/>
     </w:p>
     <w:p>
       <w:pPr>
@@ -15326,14 +15289,14 @@
           <w:lang w:val="en-GB"/>
         </w:rPr>
       </w:pPr>
-      <w:bookmarkStart w:id="41" w:name="_Toc470809628"/>
+      <w:bookmarkStart w:id="42" w:name="_Toc470809628"/>
       <w:r>
         <w:rPr>
           <w:lang w:val="en-GB"/>
         </w:rPr>
         <w:t>Introduction</w:t>
       </w:r>
-      <w:bookmarkEnd w:id="41"/>
+      <w:bookmarkEnd w:id="42"/>
     </w:p>
     <w:p>
       <w:pPr>
@@ -15350,8 +15313,6 @@
         </w:rPr>
         <w:t>Introduction to the testing</w:t>
       </w:r>
-      <w:bookmarkStart w:id="42" w:name="_GoBack"/>
-      <w:bookmarkEnd w:id="42"/>
     </w:p>
     <w:p>
       <w:pPr>
@@ -16820,7 +16781,7 @@
       <w:rPr>
         <w:noProof/>
       </w:rPr>
-      <w:t>29.12.16</w:t>
+      <w:t>30.12.16</w:t>
     </w:r>
     <w:r>
       <w:fldChar w:fldCharType="end"/>
@@ -16938,7 +16899,7 @@
         <w:rStyle w:val="Seitenzahl"/>
         <w:noProof/>
       </w:rPr>
-      <w:t>17</w:t>
+      <w:t>14</w:t>
     </w:r>
     <w:r>
       <w:rPr>
@@ -19342,9 +19303,6 @@
     <w:lsdException w:name="heading 7" w:qFormat="1"/>
     <w:lsdException w:name="heading 8" w:qFormat="1"/>
     <w:lsdException w:name="heading 9" w:qFormat="1"/>
-    <w:lsdException w:name="toc 1" w:uiPriority="39"/>
-    <w:lsdException w:name="toc 2" w:uiPriority="39"/>
-    <w:lsdException w:name="toc 3" w:uiPriority="39"/>
     <w:lsdException w:name="caption" w:semiHidden="1" w:unhideWhenUsed="1" w:qFormat="1"/>
     <w:lsdException w:name="table of figures" w:uiPriority="99"/>
     <w:lsdException w:name="Title" w:qFormat="1"/>
@@ -19615,7 +19573,7 @@
   <w:style w:type="paragraph" w:default="1" w:styleId="Standard">
     <w:name w:val="Normal"/>
     <w:qFormat/>
-    <w:rsid w:val="00E00449"/>
+    <w:rsid w:val="00947563"/>
     <w:pPr>
       <w:spacing w:before="120"/>
     </w:pPr>
@@ -19632,7 +19590,7 @@
     <w:next w:val="Textkrper"/>
     <w:link w:val="berschrift1Zchn"/>
     <w:qFormat/>
-    <w:rsid w:val="00E00449"/>
+    <w:rsid w:val="00947563"/>
     <w:pPr>
       <w:keepNext/>
       <w:keepLines/>
@@ -19664,7 +19622,7 @@
     <w:basedOn w:val="Standard"/>
     <w:next w:val="Textkrper"/>
     <w:qFormat/>
-    <w:rsid w:val="00E00449"/>
+    <w:rsid w:val="00947563"/>
     <w:pPr>
       <w:keepNext/>
       <w:keepLines/>
@@ -19688,7 +19646,7 @@
     <w:basedOn w:val="Standard"/>
     <w:next w:val="Textkrper"/>
     <w:qFormat/>
-    <w:rsid w:val="00E00449"/>
+    <w:rsid w:val="00947563"/>
     <w:pPr>
       <w:keepNext/>
       <w:keepLines/>
@@ -19711,7 +19669,7 @@
     <w:basedOn w:val="Standard"/>
     <w:next w:val="Textkrper"/>
     <w:qFormat/>
-    <w:rsid w:val="00E00449"/>
+    <w:rsid w:val="00947563"/>
     <w:pPr>
       <w:keepNext/>
       <w:keepLines/>
@@ -19733,7 +19691,7 @@
     <w:basedOn w:val="Standard"/>
     <w:next w:val="Standard"/>
     <w:qFormat/>
-    <w:rsid w:val="00E00449"/>
+    <w:rsid w:val="00947563"/>
     <w:pPr>
       <w:numPr>
         <w:ilvl w:val="4"/>
@@ -19748,7 +19706,7 @@
     <w:basedOn w:val="Standard"/>
     <w:next w:val="Standard"/>
     <w:qFormat/>
-    <w:rsid w:val="00E00449"/>
+    <w:rsid w:val="00947563"/>
     <w:pPr>
       <w:numPr>
         <w:ilvl w:val="5"/>
@@ -19767,7 +19725,7 @@
     <w:basedOn w:val="Standard"/>
     <w:next w:val="Standard"/>
     <w:qFormat/>
-    <w:rsid w:val="00E00449"/>
+    <w:rsid w:val="00947563"/>
     <w:pPr>
       <w:numPr>
         <w:ilvl w:val="6"/>
@@ -19782,7 +19740,7 @@
     <w:basedOn w:val="Standard"/>
     <w:next w:val="Standard"/>
     <w:qFormat/>
-    <w:rsid w:val="00E00449"/>
+    <w:rsid w:val="00947563"/>
     <w:pPr>
       <w:numPr>
         <w:ilvl w:val="7"/>
@@ -19800,7 +19758,7 @@
     <w:basedOn w:val="Standard"/>
     <w:next w:val="Standard"/>
     <w:qFormat/>
-    <w:rsid w:val="00E00449"/>
+    <w:rsid w:val="00947563"/>
     <w:pPr>
       <w:numPr>
         <w:ilvl w:val="8"/>
@@ -19819,7 +19777,7 @@
     <w:name w:val="Default Paragraph Font"/>
     <w:aliases w:val="unbrauchbar"/>
     <w:semiHidden/>
-    <w:rsid w:val="00E00449"/>
+    <w:rsid w:val="00947563"/>
   </w:style>
   <w:style w:type="table" w:default="1" w:styleId="NormaleTabelle">
     <w:name w:val="Normal Table"/>
@@ -19839,12 +19797,12 @@
   <w:style w:type="numbering" w:default="1" w:styleId="KeineListe">
     <w:name w:val="No List"/>
     <w:semiHidden/>
-    <w:rsid w:val="00E00449"/>
+    <w:rsid w:val="00947563"/>
   </w:style>
   <w:style w:type="paragraph" w:styleId="Textkrper">
     <w:name w:val="Body Text"/>
     <w:basedOn w:val="Standard"/>
-    <w:rsid w:val="00E00449"/>
+    <w:rsid w:val="00947563"/>
     <w:pPr>
       <w:spacing w:line="280" w:lineRule="exact"/>
       <w:jc w:val="both"/>
@@ -19856,15 +19814,14 @@
   <w:style w:type="character" w:styleId="Seitenzahl">
     <w:name w:val="page number"/>
     <w:basedOn w:val="Absatz-Standardschriftart"/>
-    <w:rsid w:val="00E00449"/>
+    <w:rsid w:val="00947563"/>
   </w:style>
   <w:style w:type="paragraph" w:styleId="Verzeichnis1">
     <w:name w:val="toc 1"/>
     <w:basedOn w:val="Textkrper"/>
     <w:next w:val="Textkrper"/>
     <w:autoRedefine/>
-    <w:uiPriority w:val="39"/>
-    <w:rsid w:val="00E00449"/>
+    <w:rsid w:val="00947563"/>
     <w:pPr>
       <w:spacing w:line="300" w:lineRule="exact"/>
       <w:jc w:val="left"/>
@@ -19880,8 +19837,7 @@
     <w:basedOn w:val="Textkrper"/>
     <w:next w:val="Textkrper"/>
     <w:autoRedefine/>
-    <w:uiPriority w:val="39"/>
-    <w:rsid w:val="00E00449"/>
+    <w:rsid w:val="00947563"/>
     <w:pPr>
       <w:ind w:left="221"/>
     </w:pPr>
@@ -19891,8 +19847,7 @@
     <w:basedOn w:val="Textkrper"/>
     <w:next w:val="Textkrper"/>
     <w:autoRedefine/>
-    <w:uiPriority w:val="39"/>
-    <w:rsid w:val="00E00449"/>
+    <w:rsid w:val="00947563"/>
     <w:pPr>
       <w:ind w:left="440"/>
     </w:pPr>
@@ -19902,7 +19857,7 @@
     <w:basedOn w:val="Standard"/>
     <w:next w:val="Standard"/>
     <w:qFormat/>
-    <w:rsid w:val="00E00449"/>
+    <w:rsid w:val="00947563"/>
     <w:pPr>
       <w:keepNext/>
       <w:keepLines/>
@@ -19919,7 +19874,7 @@
     <w:name w:val="Document Map"/>
     <w:basedOn w:val="Standard"/>
     <w:semiHidden/>
-    <w:rsid w:val="00E00449"/>
+    <w:rsid w:val="00947563"/>
     <w:pPr>
       <w:shd w:val="clear" w:color="auto" w:fill="000080"/>
     </w:pPr>
@@ -19930,7 +19885,7 @@
   <w:style w:type="paragraph" w:styleId="Fuzeile">
     <w:name w:val="footer"/>
     <w:basedOn w:val="Standard"/>
-    <w:rsid w:val="00E00449"/>
+    <w:rsid w:val="00947563"/>
     <w:pPr>
       <w:keepLines/>
       <w:tabs>
@@ -19948,7 +19903,7 @@
   <w:style w:type="paragraph" w:styleId="Kopfzeile">
     <w:name w:val="header"/>
     <w:basedOn w:val="Standard"/>
-    <w:rsid w:val="00E00449"/>
+    <w:rsid w:val="00947563"/>
     <w:pPr>
       <w:keepLines/>
       <w:tabs>
@@ -19966,7 +19921,7 @@
     <w:name w:val="footnote text"/>
     <w:basedOn w:val="Standard"/>
     <w:semiHidden/>
-    <w:rsid w:val="00E00449"/>
+    <w:rsid w:val="00947563"/>
     <w:rPr>
       <w:rFonts w:ascii="Times New Roman" w:hAnsi="Times New Roman"/>
       <w:sz w:val="18"/>
@@ -19976,7 +19931,7 @@
     <w:name w:val="Leitmaterialien"/>
     <w:basedOn w:val="Standard"/>
     <w:next w:val="Textkrper"/>
-    <w:rsid w:val="00E00449"/>
+    <w:rsid w:val="00947563"/>
     <w:pPr>
       <w:keepNext/>
       <w:keepLines/>
@@ -19992,7 +19947,7 @@
   <w:style w:type="paragraph" w:customStyle="1" w:styleId="Anhang">
     <w:name w:val="Anhang"/>
     <w:next w:val="Textkrper"/>
-    <w:rsid w:val="00E00449"/>
+    <w:rsid w:val="00947563"/>
     <w:pPr>
       <w:pageBreakBefore/>
       <w:numPr>
@@ -20014,7 +19969,7 @@
     <w:next w:val="Standard"/>
     <w:autoRedefine/>
     <w:semiHidden/>
-    <w:rsid w:val="00E00449"/>
+    <w:rsid w:val="00947563"/>
     <w:pPr>
       <w:ind w:left="660"/>
     </w:pPr>
@@ -20025,7 +19980,7 @@
     <w:next w:val="Standard"/>
     <w:autoRedefine/>
     <w:semiHidden/>
-    <w:rsid w:val="00E00449"/>
+    <w:rsid w:val="00947563"/>
     <w:pPr>
       <w:ind w:left="880"/>
     </w:pPr>
@@ -20036,7 +19991,7 @@
     <w:next w:val="Standard"/>
     <w:autoRedefine/>
     <w:semiHidden/>
-    <w:rsid w:val="00E00449"/>
+    <w:rsid w:val="00947563"/>
     <w:pPr>
       <w:ind w:left="1100"/>
     </w:pPr>
@@ -20047,7 +20002,7 @@
     <w:next w:val="Standard"/>
     <w:autoRedefine/>
     <w:semiHidden/>
-    <w:rsid w:val="00E00449"/>
+    <w:rsid w:val="00947563"/>
     <w:pPr>
       <w:ind w:left="1320"/>
     </w:pPr>
@@ -20058,7 +20013,7 @@
     <w:next w:val="Standard"/>
     <w:autoRedefine/>
     <w:semiHidden/>
-    <w:rsid w:val="00E00449"/>
+    <w:rsid w:val="00947563"/>
     <w:pPr>
       <w:ind w:left="1540"/>
     </w:pPr>
@@ -20069,7 +20024,7 @@
     <w:next w:val="Standard"/>
     <w:autoRedefine/>
     <w:semiHidden/>
-    <w:rsid w:val="00E00449"/>
+    <w:rsid w:val="00947563"/>
     <w:pPr>
       <w:ind w:left="1760"/>
     </w:pPr>
@@ -20077,7 +20032,7 @@
   <w:style w:type="paragraph" w:styleId="NurText">
     <w:name w:val="Plain Text"/>
     <w:basedOn w:val="Standard"/>
-    <w:rsid w:val="00E00449"/>
+    <w:rsid w:val="00947563"/>
     <w:pPr>
       <w:spacing w:before="0"/>
     </w:pPr>
@@ -20090,7 +20045,7 @@
   <w:style w:type="character" w:styleId="Hyperlink">
     <w:name w:val="Hyperlink"/>
     <w:basedOn w:val="Absatz-Standardschriftart"/>
-    <w:rsid w:val="00E00449"/>
+    <w:rsid w:val="00947563"/>
     <w:rPr>
       <w:color w:val="0000FF"/>
       <w:u w:val="single"/>
@@ -20100,7 +20055,7 @@
     <w:name w:val="footnote reference"/>
     <w:basedOn w:val="Absatz-Standardschriftart"/>
     <w:semiHidden/>
-    <w:rsid w:val="00E00449"/>
+    <w:rsid w:val="00947563"/>
     <w:rPr>
       <w:vertAlign w:val="superscript"/>
     </w:rPr>
@@ -20108,7 +20063,7 @@
   <w:style w:type="paragraph" w:customStyle="1" w:styleId="Anhang2">
     <w:name w:val="Anhang 2"/>
     <w:next w:val="Textkrper"/>
-    <w:rsid w:val="00E00449"/>
+    <w:rsid w:val="00947563"/>
     <w:pPr>
       <w:numPr>
         <w:ilvl w:val="1"/>
@@ -20127,7 +20082,7 @@
   <w:style w:type="paragraph" w:customStyle="1" w:styleId="Einleitung">
     <w:name w:val="Einleitung"/>
     <w:next w:val="Textkrper"/>
-    <w:rsid w:val="00E00449"/>
+    <w:rsid w:val="00947563"/>
     <w:pPr>
       <w:pageBreakBefore/>
       <w:numPr>
@@ -20150,7 +20105,7 @@
   <w:style w:type="paragraph" w:customStyle="1" w:styleId="Anhang3">
     <w:name w:val="Anhang3"/>
     <w:next w:val="Textkrper"/>
-    <w:rsid w:val="00E00449"/>
+    <w:rsid w:val="00947563"/>
     <w:pPr>
       <w:numPr>
         <w:ilvl w:val="2"/>
@@ -20790,7 +20745,7 @@
 </file>
 
 <file path=customXml/itemProps1.xml><?xml version="1.0" encoding="utf-8"?>
-<ds:datastoreItem xmlns:ds="http://schemas.openxmlformats.org/officeDocument/2006/customXml" ds:itemID="{F94AC801-696B-4F8C-949C-61CF3809D77A}">
+<ds:datastoreItem xmlns:ds="http://schemas.openxmlformats.org/officeDocument/2006/customXml" ds:itemID="{ACF6CC4F-0FA8-46F3-95B6-9B5440782204}">
   <ds:schemaRefs>
     <ds:schemaRef ds:uri="http://schemas.openxmlformats.org/officeDocument/2006/bibliography"/>
   </ds:schemaRefs>

</xml_diff>